<commit_message>
Updated teaching tips for Photoelectric from Sam McKagan.
</commit_message>
<xml_diff>
--- a/simulations-java/simulations/photoelectric/doc/TipsForTeachers-PhotoelectricEffect.docx
+++ b/simulations-java/simulations/photoelectric/doc/TipsForTeachers-PhotoelectricEffect.docx
@@ -1,6 +1,6 @@
 
 <file path=word/document.xml><?xml version="1.0" encoding="utf-8"?>
-<w:document xmlns:ve="http://schemas.openxmlformats.org/markup-compatibility/2006" xmlns:o="urn:schemas-microsoft-com:office:office" xmlns:r="http://schemas.openxmlformats.org/officeDocument/2006/relationships" xmlns:m="http://schemas.openxmlformats.org/officeDocument/2006/math" xmlns:v="urn:schemas-microsoft-com:vml" xmlns:wp="http://schemas.openxmlformats.org/drawingml/2006/wordprocessingDrawing" xmlns:w10="urn:schemas-microsoft-com:office:word" xmlns:w="http://schemas.openxmlformats.org/wordprocessingml/2006/main" xmlns:wne="http://schemas.microsoft.com/office/word/2006/wordml">
+<w:document xmlns:mo="http://schemas.microsoft.com/office/mac/office/2008/main" xmlns:ve="http://schemas.openxmlformats.org/markup-compatibility/2006" xmlns:mv="urn:schemas-microsoft-com:mac:vml" xmlns:o="urn:schemas-microsoft-com:office:office" xmlns:r="http://schemas.openxmlformats.org/officeDocument/2006/relationships" xmlns:m="http://schemas.openxmlformats.org/officeDocument/2006/math" xmlns:v="urn:schemas-microsoft-com:vml" xmlns:wp="http://schemas.openxmlformats.org/drawingml/2006/wordprocessingDrawing" xmlns:w10="urn:schemas-microsoft-com:office:word" xmlns:w="http://schemas.openxmlformats.org/wordprocessingml/2006/main" xmlns:wne="http://schemas.microsoft.com/office/word/2006/wordml">
   <w:body>
     <w:p>
       <w:pPr>
@@ -69,6 +69,9 @@
         <w:t xml:space="preserve">Select </w:t>
       </w:r>
       <w:r>
+        <w:rPr>
+          <w:b/>
+        </w:rPr>
         <w:t xml:space="preserve">Control </w:t>
       </w:r>
       <w:r>
@@ -204,7 +207,15 @@
         <w:t>Pause</w:t>
       </w:r>
       <w:r>
-        <w:t xml:space="preserve"> the sim and then use </w:t>
+        <w:t xml:space="preserve"> the </w:t>
+      </w:r>
+      <w:proofErr w:type="spellStart"/>
+      <w:r>
+        <w:t>sim</w:t>
+      </w:r>
+      <w:proofErr w:type="spellEnd"/>
+      <w:r>
+        <w:t xml:space="preserve"> and then use </w:t>
       </w:r>
       <w:r>
         <w:rPr>
@@ -262,7 +273,49 @@
         </w:numPr>
       </w:pPr>
       <w:r>
-        <w:t>In the default setting, since the intensity of light is proportional to the number of photons times the frequency, if you change the frequency while holding the intensity constant, the number of photons will change.  If you want to be able to change the frequency without changing the number of photons, select “Control photon number instead of intensity” in the Options menu.</w:t>
+        <w:t>Electrons are emitted with a range of energies because photons can eject electrons wit</w:t>
+      </w:r>
+      <w:r>
+        <w:t xml:space="preserve">h a range of binding energies. </w:t>
+      </w:r>
+      <w:r>
+        <w:t xml:space="preserve">If more of </w:t>
+      </w:r>
+      <w:r>
+        <w:t>a</w:t>
+      </w:r>
+      <w:r>
+        <w:t xml:space="preserve"> photon’s energy is used to release an electron, the emitted electron will </w:t>
+      </w:r>
+      <w:r>
+        <w:t>have</w:t>
+      </w:r>
+      <w:r>
+        <w:t xml:space="preserve"> less kinetic energy.</w:t>
+      </w:r>
+      <w:r>
+        <w:t xml:space="preserve"> Note that this behavior is different from the simplified model used by some textbooks, in which all electrons are emitted with the same kinetic energy. </w:t>
+      </w:r>
+      <w:r>
+        <w:t xml:space="preserve">If you want to </w:t>
+      </w:r>
+      <w:r>
+        <w:t>use this simplified model</w:t>
+      </w:r>
+      <w:r>
+        <w:t>, you can check the “show only hig</w:t>
+      </w:r>
+      <w:r>
+        <w:t xml:space="preserve">hest energy electrons” option. </w:t>
+      </w:r>
+      <w:r>
+        <w:t>This</w:t>
+      </w:r>
+      <w:r>
+        <w:t xml:space="preserve"> option</w:t>
+      </w:r>
+      <w:r>
+        <w:t xml:space="preserve"> does not change the graphs because current is still calculated based on all the electrons.</w:t>
       </w:r>
     </w:p>
     <w:p>
@@ -273,7 +326,24 @@
         </w:numPr>
       </w:pPr>
       <w:r>
-        <w:t>If you want to focus only on the key points of the experiment, and not on the fact that electrons may escape the metal from different energy levels, you can check the “show only highest energy electrons” option.  This does not change the graphs because the current is still calculated based on all the electrons.</w:t>
+        <w:t xml:space="preserve">Not every photon emits an electron, even if the photons have enough energy to emit electrons.  If </w:t>
+      </w:r>
+      <w:proofErr w:type="gramStart"/>
+      <w:r>
+        <w:t>a photon is absorbed by an electron with binding energy greater than the photon energy</w:t>
+      </w:r>
+      <w:proofErr w:type="gramEnd"/>
+      <w:r>
+        <w:t xml:space="preserve">, the electron will not be released.  Photons with higher energies are more likely to release electrons because a greater proportion of the electrons in the metal have binding energy less than the photon energy.  Therefore, </w:t>
+      </w:r>
+      <w:r>
+        <w:t>as you increase the frequency</w:t>
+      </w:r>
+      <w:r>
+        <w:t>,</w:t>
+      </w:r>
+      <w:r>
+        <w:t xml:space="preserve"> the number of emitted electrons (and therefore the current) will increase until all photons are emitting electrons.  Note that this behavior is different from the simplified model used by many textbooks, in which every photon with frequency greater than the threshold frequency releases an electron, so the current is constant above the threshold frequency.</w:t>
       </w:r>
     </w:p>
     <w:p>
@@ -284,7 +354,13 @@
         </w:numPr>
       </w:pPr>
       <w:r>
-        <w:t>We assume that all electrons are ejected perpendicular to the plate for computational simplicity.  In a real experiment, photons are ejected in all directions.  Students often ask whether the electrons actually come off at different angles, and are generally willing to accept that this is just a simplification of the simulation.</w:t>
+        <w:t>In the default setting, since the intensity of light is proportional to the number of photons times the frequency, if you increase the frequency while holding the intensity constant, the number of photons will decrease.  Therefore, if you increase the frequency past the point where all photons are emitting electrons (see previous bullet), the number of emitted electrons (and therefore the current) will start to decrease.</w:t>
+      </w:r>
+      <w:r>
+        <w:t xml:space="preserve">  Note that this is different from the simplified model used by many textbooks, in which current is constant above the threshold frequency.</w:t>
+      </w:r>
+      <w:r>
+        <w:t xml:space="preserve">  If you want to be able to change the frequency without changing the number of photons, select “Control photon number instead of intensity” in the Options menu.</w:t>
       </w:r>
     </w:p>
     <w:p>
@@ -295,30 +371,7 @@
         </w:numPr>
       </w:pPr>
       <w:r>
-        <w:t>We ignore advanced issues such as contact potential, thermionic emission, and reverse current.</w:t>
-      </w:r>
-    </w:p>
-    <w:p/>
-    <w:p>
-      <w:pPr>
-        <w:rPr>
-          <w:b/>
-          <w:bCs/>
-        </w:rPr>
-      </w:pPr>
-      <w:r>
-        <w:rPr>
-          <w:b/>
-          <w:bCs/>
-        </w:rPr>
-        <w:t>Insights into student use / thinking</w:t>
-      </w:r>
-      <w:r>
-        <w:rPr>
-          <w:b/>
-          <w:bCs/>
-        </w:rPr>
-        <w:t>:</w:t>
+        <w:t>We assume that all electrons are ejected perpendicular to the plate for computational simplicity.  In a real experiment, photons are ejected in all directions.  Students often ask whether the electrons actually come off at different angles, and are generally willing to accept that this is just a simplification of the simulation.</w:t>
       </w:r>
     </w:p>
     <w:p>
@@ -329,46 +382,30 @@
         </w:numPr>
       </w:pPr>
       <w:r>
-        <w:t>Research</w:t>
-      </w:r>
-      <w:r>
-        <w:rPr>
-          <w:rStyle w:val="EndnoteReference"/>
-        </w:rPr>
-        <w:endnoteReference w:id="1"/>
-      </w:r>
-      <w:r>
-        <w:t xml:space="preserve"> </w:t>
-      </w:r>
-      <w:r>
-        <w:t>shows that students often have difficulty understanding the basic circuit invol</w:t>
-      </w:r>
-      <w:r>
-        <w:t>ved in the photoelectric effect.  For example, students may think</w:t>
-      </w:r>
-      <w:r>
-        <w:t xml:space="preserve"> that the voltage </w:t>
-      </w:r>
-      <w:r>
-        <w:t>rather than</w:t>
-      </w:r>
-      <w:r>
-        <w:t xml:space="preserve"> the light makes the electrons come off the plate</w:t>
-      </w:r>
-      <w:r>
-        <w:t>, or attempt to apply V = IR</w:t>
-      </w:r>
-      <w:r>
-        <w:t xml:space="preserve">.  It is worth spending some time </w:t>
-      </w:r>
-      <w:r>
-        <w:t xml:space="preserve">addressing such </w:t>
-      </w:r>
-      <w:r>
-        <w:t>student difficulties</w:t>
-      </w:r>
-      <w:r>
-        <w:t>.</w:t>
+        <w:t>We ignore advanced issues such as contact potential, thermionic emission, and reverse current.</w:t>
+      </w:r>
+    </w:p>
+    <w:p/>
+    <w:p>
+      <w:pPr>
+        <w:rPr>
+          <w:b/>
+          <w:bCs/>
+        </w:rPr>
+      </w:pPr>
+      <w:r>
+        <w:rPr>
+          <w:b/>
+          <w:bCs/>
+        </w:rPr>
+        <w:t>Insights into student use / thinking</w:t>
+      </w:r>
+      <w:r>
+        <w:rPr>
+          <w:b/>
+          <w:bCs/>
+        </w:rPr>
+        <w:t>:</w:t>
       </w:r>
     </w:p>
     <w:p>
@@ -379,7 +416,46 @@
         </w:numPr>
       </w:pPr>
       <w:r>
-        <w:t>Many students have difficulty understanding the relationship between current and electron speed. Our students often have heated debates about whether increasing the speed of the electrons leads to an increase in current. The simulation is a critical tool in resolving these debates, because students can see upon close inspection that increasing the speed of the electrons does not increase the number arriving per second on the plate, and therefore does not increase the current.</w:t>
+        <w:t>Research</w:t>
+      </w:r>
+      <w:r>
+        <w:rPr>
+          <w:rStyle w:val="EndnoteReference"/>
+        </w:rPr>
+        <w:endnoteReference w:id="1"/>
+      </w:r>
+      <w:r>
+        <w:t xml:space="preserve"> </w:t>
+      </w:r>
+      <w:r>
+        <w:t>shows that students often have difficulty understanding the basic circuit invol</w:t>
+      </w:r>
+      <w:r>
+        <w:t>ved in the photoelectric effect.  For example, students may think</w:t>
+      </w:r>
+      <w:r>
+        <w:t xml:space="preserve"> that the voltage </w:t>
+      </w:r>
+      <w:r>
+        <w:t>rather than</w:t>
+      </w:r>
+      <w:r>
+        <w:t xml:space="preserve"> the light makes the electrons come off the plate</w:t>
+      </w:r>
+      <w:r>
+        <w:t>, or attempt to apply V = IR</w:t>
+      </w:r>
+      <w:r>
+        <w:t xml:space="preserve">.  It is worth spending some time </w:t>
+      </w:r>
+      <w:r>
+        <w:t xml:space="preserve">addressing such </w:t>
+      </w:r>
+      <w:r>
+        <w:t>student difficulties</w:t>
+      </w:r>
+      <w:r>
+        <w:t>.</w:t>
       </w:r>
     </w:p>
     <w:p>
@@ -390,6 +466,17 @@
         </w:numPr>
       </w:pPr>
       <w:r>
+        <w:t>Many students have difficulty understanding the relationship between current and electron speed. Our students often have heated debates about whether increasing the speed of the electrons leads to an increase in current. The simulation is a critical tool in resolving these debates, because students can see upon close inspection that increasing the speed of the electrons does not increase the number arriving per second on the plate, and therefore does not increase the current.</w:t>
+      </w:r>
+    </w:p>
+    <w:p>
+      <w:pPr>
+        <w:numPr>
+          <w:ilvl w:val="0"/>
+          <w:numId w:val="2"/>
+        </w:numPr>
+      </w:pPr>
+      <w:r>
         <w:t>In interviews, we found that even students with no science background were able to figure out how the photoelectric effect experiment works by playing with this simulation, but they needed further guidance to understand the implications of the experiment for the photon model of light.</w:t>
       </w:r>
     </w:p>
@@ -406,14 +493,30 @@
           <w:b/>
           <w:bCs/>
         </w:rPr>
-        <w:t>Suggestions for s</w:t>
-      </w:r>
-      <w:r>
-        <w:rPr>
-          <w:b/>
-          <w:bCs/>
-        </w:rPr>
-        <w:t>im use</w:t>
+        <w:t xml:space="preserve">Suggestions for </w:t>
+      </w:r>
+      <w:proofErr w:type="spellStart"/>
+      <w:r>
+        <w:rPr>
+          <w:b/>
+          <w:bCs/>
+        </w:rPr>
+        <w:t>s</w:t>
+      </w:r>
+      <w:r>
+        <w:rPr>
+          <w:b/>
+          <w:bCs/>
+        </w:rPr>
+        <w:t>im</w:t>
+      </w:r>
+      <w:proofErr w:type="spellEnd"/>
+      <w:r>
+        <w:rPr>
+          <w:b/>
+          <w:bCs/>
+        </w:rPr>
+        <w:t xml:space="preserve"> use</w:t>
       </w:r>
       <w:r>
         <w:rPr>
@@ -433,17 +536,46 @@
       </w:pPr>
       <w:r>
         <w:rPr>
-          <w:rFonts w:ascii="Arial" w:eastAsia="Arial" w:hAnsi="Arial" w:cs="Arial"/>
-          <w:sz w:val="20"/>
+          <w:rFonts w:eastAsia="Arial" w:cs="Arial"/>
           <w:lang w:val="en-US"/>
         </w:rPr>
-        <w:lastRenderedPageBreak/>
-        <w:t>For tips on using PhET sims with your students see</w:t>
-      </w:r>
-      <w:r>
-        <w:rPr>
-          <w:rFonts w:ascii="Arial" w:eastAsia="Arial" w:hAnsi="Arial" w:cs="Arial"/>
-          <w:sz w:val="20"/>
+        <w:t xml:space="preserve">For tips on using </w:t>
+      </w:r>
+      <w:proofErr w:type="spellStart"/>
+      <w:r>
+        <w:rPr>
+          <w:rFonts w:eastAsia="Arial" w:cs="Arial"/>
+          <w:lang w:val="en-US"/>
+        </w:rPr>
+        <w:t>PhET</w:t>
+      </w:r>
+      <w:proofErr w:type="spellEnd"/>
+      <w:r>
+        <w:rPr>
+          <w:rFonts w:eastAsia="Arial" w:cs="Arial"/>
+          <w:lang w:val="en-US"/>
+        </w:rPr>
+        <w:t xml:space="preserve"> </w:t>
+      </w:r>
+      <w:proofErr w:type="spellStart"/>
+      <w:r>
+        <w:rPr>
+          <w:rFonts w:eastAsia="Arial" w:cs="Arial"/>
+          <w:lang w:val="en-US"/>
+        </w:rPr>
+        <w:t>sims</w:t>
+      </w:r>
+      <w:proofErr w:type="spellEnd"/>
+      <w:r>
+        <w:rPr>
+          <w:rFonts w:eastAsia="Arial" w:cs="Arial"/>
+          <w:lang w:val="en-US"/>
+        </w:rPr>
+        <w:t xml:space="preserve"> with your students see</w:t>
+      </w:r>
+      <w:r>
+        <w:rPr>
+          <w:rFonts w:eastAsia="Arial" w:cs="Arial"/>
         </w:rPr>
         <w:t>:</w:t>
       </w:r>
@@ -454,25 +586,38 @@
         <w:r>
           <w:rPr>
             <w:rStyle w:val="Hyperlink"/>
-            <w:rFonts w:ascii="Arial" w:eastAsia="Arial" w:hAnsi="Arial" w:cs="Arial"/>
+            <w:rFonts w:eastAsia="Arial" w:cs="Arial"/>
             <w:b/>
-            <w:sz w:val="20"/>
           </w:rPr>
-          <w:t>Guidelines for Inquiry Contributions</w:t>
+          <w:t>G</w:t>
+        </w:r>
+        <w:r>
+          <w:rPr>
+            <w:rStyle w:val="Hyperlink"/>
+            <w:rFonts w:eastAsia="Arial" w:cs="Arial"/>
+            <w:b/>
+          </w:rPr>
+          <w:t>u</w:t>
+        </w:r>
+        <w:r>
+          <w:rPr>
+            <w:rStyle w:val="Hyperlink"/>
+            <w:rFonts w:eastAsia="Arial" w:cs="Arial"/>
+            <w:b/>
+          </w:rPr>
+          <w:t>idelines for Inquiry Contributions</w:t>
         </w:r>
       </w:hyperlink>
       <w:r>
         <w:rPr>
-          <w:rFonts w:ascii="Arial" w:eastAsia="Arial" w:hAnsi="Arial" w:cs="Arial"/>
-          <w:b/>
-          <w:sz w:val="20"/>
-        </w:rPr>
-        <w:t xml:space="preserve">  </w:t>
-      </w:r>
-      <w:r>
-        <w:rPr>
-          <w:rFonts w:ascii="Arial" w:eastAsia="Arial" w:hAnsi="Arial" w:cs="Arial"/>
-          <w:sz w:val="20"/>
+          <w:rFonts w:eastAsia="Arial" w:cs="Arial"/>
+          <w:b/>
+        </w:rPr>
+        <w:t> </w:t>
+      </w:r>
+      <w:r>
+        <w:rPr>
+          <w:rFonts w:eastAsia="Arial" w:cs="Arial"/>
           <w:lang w:val="en-US"/>
         </w:rPr>
         <w:t>and</w:t>
@@ -487,7 +632,25 @@
             <w:b/>
             <w:lang w:val="en-US"/>
           </w:rPr>
-          <w:t>Using PhET Sims</w:t>
+          <w:t xml:space="preserve">Using </w:t>
+        </w:r>
+        <w:proofErr w:type="spellStart"/>
+        <w:r>
+          <w:rPr>
+            <w:rStyle w:val="Hyperlink"/>
+            <w:b/>
+            <w:lang w:val="en-US"/>
+          </w:rPr>
+          <w:t>PhET</w:t>
+        </w:r>
+        <w:proofErr w:type="spellEnd"/>
+        <w:r>
+          <w:rPr>
+            <w:rStyle w:val="Hyperlink"/>
+            <w:b/>
+            <w:lang w:val="en-US"/>
+          </w:rPr>
+          <w:t xml:space="preserve"> Sims</w:t>
         </w:r>
       </w:hyperlink>
       <w:r>
@@ -504,31 +667,38 @@
       </w:pPr>
       <w:r>
         <w:rPr>
-          <w:rFonts w:ascii="Arial" w:eastAsia="Arial" w:hAnsi="Arial" w:cs="Arial"/>
-          <w:sz w:val="20"/>
+          <w:rFonts w:eastAsia="Arial" w:cs="Arial"/>
         </w:rPr>
         <w:t xml:space="preserve">The simulations have been used successfully with homework, lectures, in-class activities, or lab activities. Use them for introduction to concepts, learning new concepts, reinforcement of concepts, as visual aids for interactive demonstrations, or with in-class clicker questions. </w:t>
       </w:r>
       <w:r>
         <w:rPr>
-          <w:rFonts w:ascii="Arial" w:eastAsia="Arial" w:hAnsi="Arial" w:cs="Arial"/>
+          <w:rFonts w:eastAsia="Arial" w:cs="Arial"/>
           <w:color w:val="000000"/>
-          <w:sz w:val="20"/>
         </w:rPr>
         <w:t xml:space="preserve">To read more, see </w:t>
       </w:r>
-      <w:hyperlink r:id="rId10" w:history="1">
-        <w:r>
-          <w:rPr>
-            <w:rFonts w:ascii="Arial" w:eastAsia="Arial" w:hAnsi="Arial" w:cs="Arial"/>
-            <w:b/>
-            <w:color w:val="0000FF"/>
-            <w:sz w:val="20"/>
-            <w:u w:val="single"/>
-          </w:rPr>
-          <w:t>Teaching Physics using PhET Simulations</w:t>
-        </w:r>
-      </w:hyperlink>
+      <w:r>
+        <w:fldChar w:fldCharType="begin"/>
+      </w:r>
+      <w:r>
+        <w:instrText>HYPERLINK "http://phet.colorado.edu/phet-dist/publications/Teaching_physics_using_PhET_TPT.pdf"</w:instrText>
+      </w:r>
+      <w:r>
+        <w:fldChar w:fldCharType="separate"/>
+      </w:r>
+      <w:r>
+        <w:rPr>
+          <w:rFonts w:eastAsia="Arial" w:cs="Arial"/>
+          <w:b/>
+          <w:color w:val="0000FF"/>
+          <w:u w:val="single"/>
+        </w:rPr>
+        <w:t>Teaching Physics using PhET Simulations</w:t>
+      </w:r>
+      <w:r>
+        <w:fldChar w:fldCharType="end"/>
+      </w:r>
       <w:r>
         <w:t xml:space="preserve"> </w:t>
       </w:r>
@@ -544,23 +714,31 @@
       </w:pPr>
       <w:r>
         <w:rPr>
-          <w:rFonts w:ascii="Arial" w:eastAsia="Arial" w:hAnsi="Arial" w:cs="Arial"/>
-          <w:sz w:val="20"/>
+          <w:rFonts w:eastAsia="Arial" w:cs="Arial"/>
         </w:rPr>
         <w:t xml:space="preserve">For activities and lesson plans written by the PhET team and other teachers, see: </w:t>
       </w:r>
-      <w:hyperlink r:id="rId11" w:history="1">
-        <w:r>
-          <w:rPr>
-            <w:rFonts w:ascii="Arial" w:eastAsia="Arial" w:hAnsi="Arial" w:cs="Arial"/>
-            <w:b/>
-            <w:color w:val="0000FF"/>
-            <w:sz w:val="20"/>
-            <w:u w:val="single"/>
-          </w:rPr>
-          <w:t>Teacher Ideas &amp; Activities</w:t>
-        </w:r>
-      </w:hyperlink>
+      <w:r>
+        <w:fldChar w:fldCharType="begin"/>
+      </w:r>
+      <w:r>
+        <w:instrText>HYPERLINK "http://phet.colorado.edu/teacher_ideas/index.php"</w:instrText>
+      </w:r>
+      <w:r>
+        <w:fldChar w:fldCharType="separate"/>
+      </w:r>
+      <w:r>
+        <w:rPr>
+          <w:rFonts w:eastAsia="Arial" w:cs="Arial"/>
+          <w:b/>
+          <w:color w:val="0000FF"/>
+          <w:u w:val="single"/>
+        </w:rPr>
+        <w:t>Teacher Ideas &amp; Activities</w:t>
+      </w:r>
+      <w:r>
+        <w:fldChar w:fldCharType="end"/>
+      </w:r>
       <w:r>
         <w:t xml:space="preserve"> </w:t>
       </w:r>
@@ -628,7 +806,15 @@
         </w:numPr>
       </w:pPr>
       <w:r>
-        <w:t xml:space="preserve">For more information about the use of this simulation in a modern physics class, see: S. B. McKagan, W. Handley, K. K. Perkins, and C. E. Wieman, “A Research-Based Curriculum for Teaching the Photoelectric Effect,” </w:t>
+        <w:t xml:space="preserve">For more information about the use of this simulation in a modern physics class, see: S. B. McKagan, W. Handley, K. K. Perkins, and C. E. </w:t>
+      </w:r>
+      <w:proofErr w:type="spellStart"/>
+      <w:r>
+        <w:t>Wieman</w:t>
+      </w:r>
+      <w:proofErr w:type="spellEnd"/>
+      <w:r>
+        <w:t xml:space="preserve">, “A Research-Based Curriculum for Teaching the Photoelectric Effect,” </w:t>
       </w:r>
       <w:r>
         <w:rPr>
@@ -637,32 +823,36 @@
         <w:t>American Journal of Physics</w:t>
       </w:r>
       <w:r>
-        <w:t xml:space="preserve"> (submitted): </w:t>
-      </w:r>
-      <w:hyperlink r:id="rId12" w:history="1">
+        <w:t xml:space="preserve"> </w:t>
+      </w:r>
+      <w:r>
+        <w:rPr>
+          <w:b/>
+        </w:rPr>
+        <w:t>77</w:t>
+      </w:r>
+      <w:r>
+        <w:t xml:space="preserve">, 87 (2009): </w:t>
+      </w:r>
+      <w:hyperlink r:id="rId10" w:history="1">
         <w:r>
           <w:rPr>
             <w:rStyle w:val="Hyperlink"/>
           </w:rPr>
-          <w:t>http://jilawww.colorado.edu/~mckagan/papers/photoelectric.pdf</w:t>
+          <w:t>http://per.colorado.edu/papers/McKagan_etal/photoelectric.pdf</w:t>
         </w:r>
       </w:hyperlink>
     </w:p>
-    <w:p/>
     <w:sectPr>
-      <w:headerReference w:type="even" r:id="rId13"/>
-      <w:headerReference w:type="default" r:id="rId14"/>
-      <w:footerReference w:type="even" r:id="rId15"/>
-      <w:footerReference w:type="default" r:id="rId16"/>
-      <w:headerReference w:type="first" r:id="rId17"/>
-      <w:footerReference w:type="first" r:id="rId18"/>
+      <w:headerReference w:type="default" r:id="rId11"/>
+      <w:footerReference w:type="even" r:id="rId12"/>
+      <w:footerReference w:type="default" r:id="rId13"/>
       <w:endnotePr>
         <w:numFmt w:val="decimal"/>
       </w:endnotePr>
       <w:type w:val="continuous"/>
       <w:pgSz w:w="12240" w:h="15840"/>
-      <w:pgMar w:top="1440" w:right="1800" w:bottom="1440" w:left="1800" w:header="720" w:footer="720" w:gutter="0"/>
-      <w:cols w:space="720"/>
+      <w:pgMar w:top="1440" w:right="1800" w:bottom="1440" w:left="1800" w:gutter="0"/>
       <w:docGrid w:linePitch="360"/>
     </w:sectPr>
   </w:body>
@@ -670,7 +860,7 @@
 </file>
 
 <file path=word/endnotes.xml><?xml version="1.0" encoding="utf-8"?>
-<w:endnotes xmlns:ve="http://schemas.openxmlformats.org/markup-compatibility/2006" xmlns:o="urn:schemas-microsoft-com:office:office" xmlns:r="http://schemas.openxmlformats.org/officeDocument/2006/relationships" xmlns:m="http://schemas.openxmlformats.org/officeDocument/2006/math" xmlns:v="urn:schemas-microsoft-com:vml" xmlns:wp="http://schemas.openxmlformats.org/drawingml/2006/wordprocessingDrawing" xmlns:w10="urn:schemas-microsoft-com:office:word" xmlns:w="http://schemas.openxmlformats.org/wordprocessingml/2006/main" xmlns:wne="http://schemas.microsoft.com/office/word/2006/wordml">
+<w:endnotes xmlns:mo="http://schemas.microsoft.com/office/mac/office/2008/main" xmlns:ve="http://schemas.openxmlformats.org/markup-compatibility/2006" xmlns:mv="urn:schemas-microsoft-com:mac:vml" xmlns:o="urn:schemas-microsoft-com:office:office" xmlns:r="http://schemas.openxmlformats.org/officeDocument/2006/relationships" xmlns:m="http://schemas.openxmlformats.org/officeDocument/2006/math" xmlns:v="urn:schemas-microsoft-com:vml" xmlns:wp="http://schemas.openxmlformats.org/drawingml/2006/wordprocessingDrawing" xmlns:w10="urn:schemas-microsoft-com:office:word" xmlns:w="http://schemas.openxmlformats.org/wordprocessingml/2006/main" xmlns:wne="http://schemas.microsoft.com/office/word/2006/wordml">
   <w:endnote w:type="separator" w:id="-1">
     <w:p>
       <w:r>
@@ -705,12 +895,29 @@
       <w:r>
         <w:t xml:space="preserve"> </w:t>
       </w:r>
+      <w:proofErr w:type="gramStart"/>
       <w:r>
         <w:rPr>
           <w:sz w:val="20"/>
           <w:szCs w:val="20"/>
         </w:rPr>
-        <w:t xml:space="preserve">R. N. Steinberg, G. E. Oberem, and L. C. McDermott, “Development of a computer-based tutorial on the photoelectric effect,” </w:t>
+        <w:t xml:space="preserve">R. N. Steinberg, G. E. </w:t>
+      </w:r>
+      <w:proofErr w:type="spellStart"/>
+      <w:r>
+        <w:rPr>
+          <w:sz w:val="20"/>
+          <w:szCs w:val="20"/>
+        </w:rPr>
+        <w:t>Oberem</w:t>
+      </w:r>
+      <w:proofErr w:type="spellEnd"/>
+      <w:r>
+        <w:rPr>
+          <w:sz w:val="20"/>
+          <w:szCs w:val="20"/>
+        </w:rPr>
+        <w:t xml:space="preserve">, and L. C. McDermott, “Development of a computer-based tutorial on the photoelectric effect,” </w:t>
       </w:r>
       <w:r>
         <w:rPr>
@@ -743,13 +950,22 @@
         </w:rPr>
         <w:t>, 1370 (1996).</w:t>
       </w:r>
+      <w:proofErr w:type="gramEnd"/>
     </w:p>
     <w:p>
       <w:pPr>
         <w:pStyle w:val="EndnoteText"/>
       </w:pPr>
       <w:r>
-        <w:t xml:space="preserve">S. B. McKagan, W. Handley, K. K. Perkins, and C. E. Wieman, “A Research-Based Curriculum for Teaching the Photoelectric Effect,” </w:t>
+        <w:t xml:space="preserve">S. B. McKagan, W. Handley, K. K. Perkins, and C. E. </w:t>
+      </w:r>
+      <w:proofErr w:type="spellStart"/>
+      <w:r>
+        <w:t>Wieman</w:t>
+      </w:r>
+      <w:proofErr w:type="spellEnd"/>
+      <w:r>
+        <w:t xml:space="preserve">, “A Research-Based Curriculum for Teaching the Photoelectric Effect,” </w:t>
       </w:r>
       <w:r>
         <w:rPr>
@@ -758,7 +974,16 @@
         <w:t>American Journal of Physics</w:t>
       </w:r>
       <w:r>
-        <w:t xml:space="preserve"> (submitted).</w:t>
+        <w:t xml:space="preserve"> </w:t>
+      </w:r>
+      <w:r>
+        <w:rPr>
+          <w:b/>
+        </w:rPr>
+        <w:t>87</w:t>
+      </w:r>
+      <w:r>
+        <w:t>, 77 (2009).</w:t>
       </w:r>
     </w:p>
   </w:endnote>
@@ -766,7 +991,7 @@
 </file>
 
 <file path=word/footer1.xml><?xml version="1.0" encoding="utf-8"?>
-<w:ftr xmlns:ve="http://schemas.openxmlformats.org/markup-compatibility/2006" xmlns:o="urn:schemas-microsoft-com:office:office" xmlns:r="http://schemas.openxmlformats.org/officeDocument/2006/relationships" xmlns:m="http://schemas.openxmlformats.org/officeDocument/2006/math" xmlns:v="urn:schemas-microsoft-com:vml" xmlns:wp="http://schemas.openxmlformats.org/drawingml/2006/wordprocessingDrawing" xmlns:w10="urn:schemas-microsoft-com:office:word" xmlns:w="http://schemas.openxmlformats.org/wordprocessingml/2006/main" xmlns:wne="http://schemas.microsoft.com/office/word/2006/wordml">
+<w:ftr xmlns:mo="http://schemas.microsoft.com/office/mac/office/2008/main" xmlns:ve="http://schemas.openxmlformats.org/markup-compatibility/2006" xmlns:mv="urn:schemas-microsoft-com:mac:vml" xmlns:o="urn:schemas-microsoft-com:office:office" xmlns:r="http://schemas.openxmlformats.org/officeDocument/2006/relationships" xmlns:m="http://schemas.openxmlformats.org/officeDocument/2006/math" xmlns:v="urn:schemas-microsoft-com:vml" xmlns:wp="http://schemas.openxmlformats.org/drawingml/2006/wordprocessingDrawing" xmlns:w10="urn:schemas-microsoft-com:office:word" xmlns:w="http://schemas.openxmlformats.org/wordprocessingml/2006/main" xmlns:wne="http://schemas.microsoft.com/office/word/2006/wordml">
   <w:p>
     <w:pPr>
       <w:pStyle w:val="Footer"/>
@@ -804,7 +1029,7 @@
 </file>
 
 <file path=word/footer2.xml><?xml version="1.0" encoding="utf-8"?>
-<w:ftr xmlns:ve="http://schemas.openxmlformats.org/markup-compatibility/2006" xmlns:o="urn:schemas-microsoft-com:office:office" xmlns:r="http://schemas.openxmlformats.org/officeDocument/2006/relationships" xmlns:m="http://schemas.openxmlformats.org/officeDocument/2006/math" xmlns:v="urn:schemas-microsoft-com:vml" xmlns:wp="http://schemas.openxmlformats.org/drawingml/2006/wordprocessingDrawing" xmlns:w10="urn:schemas-microsoft-com:office:word" xmlns:w="http://schemas.openxmlformats.org/wordprocessingml/2006/main" xmlns:wne="http://schemas.microsoft.com/office/word/2006/wordml">
+<w:ftr xmlns:mo="http://schemas.microsoft.com/office/mac/office/2008/main" xmlns:ve="http://schemas.openxmlformats.org/markup-compatibility/2006" xmlns:mv="urn:schemas-microsoft-com:mac:vml" xmlns:o="urn:schemas-microsoft-com:office:office" xmlns:r="http://schemas.openxmlformats.org/officeDocument/2006/relationships" xmlns:m="http://schemas.openxmlformats.org/officeDocument/2006/math" xmlns:v="urn:schemas-microsoft-com:vml" xmlns:wp="http://schemas.openxmlformats.org/drawingml/2006/wordprocessingDrawing" xmlns:w10="urn:schemas-microsoft-com:office:word" xmlns:w="http://schemas.openxmlformats.org/wordprocessingml/2006/main" xmlns:wne="http://schemas.microsoft.com/office/word/2006/wordml">
   <w:p>
     <w:pPr>
       <w:pStyle w:val="Footer"/>
@@ -836,7 +1061,7 @@
         <w:rStyle w:val="PageNumber"/>
         <w:noProof/>
       </w:rPr>
-      <w:t>2</w:t>
+      <w:t>1</w:t>
     </w:r>
     <w:r>
       <w:rPr>
@@ -854,24 +1079,14 @@
       <w:t xml:space="preserve">Written by Sam McKagan, last updated </w:t>
     </w:r>
     <w:r>
-      <w:t>June 10, 2010</w:t>
+      <w:t>April 14, 2011</w:t>
     </w:r>
   </w:p>
 </w:ftr>
 </file>
 
-<file path=word/footer3.xml><?xml version="1.0" encoding="utf-8"?>
-<w:ftr xmlns:ve="http://schemas.openxmlformats.org/markup-compatibility/2006" xmlns:o="urn:schemas-microsoft-com:office:office" xmlns:r="http://schemas.openxmlformats.org/officeDocument/2006/relationships" xmlns:m="http://schemas.openxmlformats.org/officeDocument/2006/math" xmlns:v="urn:schemas-microsoft-com:vml" xmlns:wp="http://schemas.openxmlformats.org/drawingml/2006/wordprocessingDrawing" xmlns:w10="urn:schemas-microsoft-com:office:word" xmlns:w="http://schemas.openxmlformats.org/wordprocessingml/2006/main" xmlns:wne="http://schemas.microsoft.com/office/word/2006/wordml">
-  <w:p>
-    <w:pPr>
-      <w:pStyle w:val="Footer"/>
-    </w:pPr>
-  </w:p>
-</w:ftr>
-</file>
-
 <file path=word/footnotes.xml><?xml version="1.0" encoding="utf-8"?>
-<w:footnotes xmlns:ve="http://schemas.openxmlformats.org/markup-compatibility/2006" xmlns:o="urn:schemas-microsoft-com:office:office" xmlns:r="http://schemas.openxmlformats.org/officeDocument/2006/relationships" xmlns:m="http://schemas.openxmlformats.org/officeDocument/2006/math" xmlns:v="urn:schemas-microsoft-com:vml" xmlns:wp="http://schemas.openxmlformats.org/drawingml/2006/wordprocessingDrawing" xmlns:w10="urn:schemas-microsoft-com:office:word" xmlns:w="http://schemas.openxmlformats.org/wordprocessingml/2006/main" xmlns:wne="http://schemas.microsoft.com/office/word/2006/wordml">
+<w:footnotes xmlns:mo="http://schemas.microsoft.com/office/mac/office/2008/main" xmlns:ve="http://schemas.openxmlformats.org/markup-compatibility/2006" xmlns:mv="urn:schemas-microsoft-com:mac:vml" xmlns:o="urn:schemas-microsoft-com:office:office" xmlns:r="http://schemas.openxmlformats.org/officeDocument/2006/relationships" xmlns:m="http://schemas.openxmlformats.org/officeDocument/2006/math" xmlns:v="urn:schemas-microsoft-com:vml" xmlns:wp="http://schemas.openxmlformats.org/drawingml/2006/wordprocessingDrawing" xmlns:w10="urn:schemas-microsoft-com:office:word" xmlns:w="http://schemas.openxmlformats.org/wordprocessingml/2006/main" xmlns:wne="http://schemas.microsoft.com/office/word/2006/wordml">
   <w:footnote w:type="separator" w:id="-1">
     <w:p>
       <w:r>
@@ -890,17 +1105,7 @@
 </file>
 
 <file path=word/header1.xml><?xml version="1.0" encoding="utf-8"?>
-<w:hdr xmlns:ve="http://schemas.openxmlformats.org/markup-compatibility/2006" xmlns:o="urn:schemas-microsoft-com:office:office" xmlns:r="http://schemas.openxmlformats.org/officeDocument/2006/relationships" xmlns:m="http://schemas.openxmlformats.org/officeDocument/2006/math" xmlns:v="urn:schemas-microsoft-com:vml" xmlns:wp="http://schemas.openxmlformats.org/drawingml/2006/wordprocessingDrawing" xmlns:w10="urn:schemas-microsoft-com:office:word" xmlns:w="http://schemas.openxmlformats.org/wordprocessingml/2006/main" xmlns:wne="http://schemas.microsoft.com/office/word/2006/wordml">
-  <w:p>
-    <w:pPr>
-      <w:pStyle w:val="Header"/>
-    </w:pPr>
-  </w:p>
-</w:hdr>
-</file>
-
-<file path=word/header2.xml><?xml version="1.0" encoding="utf-8"?>
-<w:hdr xmlns:ve="http://schemas.openxmlformats.org/markup-compatibility/2006" xmlns:o="urn:schemas-microsoft-com:office:office" xmlns:r="http://schemas.openxmlformats.org/officeDocument/2006/relationships" xmlns:m="http://schemas.openxmlformats.org/officeDocument/2006/math" xmlns:v="urn:schemas-microsoft-com:vml" xmlns:wp="http://schemas.openxmlformats.org/drawingml/2006/wordprocessingDrawing" xmlns:w10="urn:schemas-microsoft-com:office:word" xmlns:w="http://schemas.openxmlformats.org/wordprocessingml/2006/main" xmlns:wne="http://schemas.microsoft.com/office/word/2006/wordml">
+<w:hdr xmlns:mo="http://schemas.microsoft.com/office/mac/office/2008/main" xmlns:ve="http://schemas.openxmlformats.org/markup-compatibility/2006" xmlns:mv="urn:schemas-microsoft-com:mac:vml" xmlns:o="urn:schemas-microsoft-com:office:office" xmlns:r="http://schemas.openxmlformats.org/officeDocument/2006/relationships" xmlns:m="http://schemas.openxmlformats.org/officeDocument/2006/math" xmlns:v="urn:schemas-microsoft-com:vml" xmlns:wp="http://schemas.openxmlformats.org/drawingml/2006/wordprocessingDrawing" xmlns:w10="urn:schemas-microsoft-com:office:word" xmlns:w="http://schemas.openxmlformats.org/wordprocessingml/2006/main" xmlns:wne="http://schemas.microsoft.com/office/word/2006/wordml">
   <w:p>
     <w:pPr>
       <w:tabs>
@@ -910,11 +1115,19 @@
         <w:b/>
       </w:rPr>
     </w:pPr>
+    <w:proofErr w:type="spellStart"/>
     <w:r>
       <w:rPr>
         <w:b/>
       </w:rPr>
-      <w:t xml:space="preserve">PhET </w:t>
+      <w:t>PhET</w:t>
+    </w:r>
+    <w:proofErr w:type="spellEnd"/>
+    <w:r>
+      <w:rPr>
+        <w:b/>
+      </w:rPr>
+      <w:t xml:space="preserve"> </w:t>
     </w:r>
     <w:r>
       <w:rPr>
@@ -944,18 +1157,8 @@
 </w:hdr>
 </file>
 
-<file path=word/header3.xml><?xml version="1.0" encoding="utf-8"?>
-<w:hdr xmlns:ve="http://schemas.openxmlformats.org/markup-compatibility/2006" xmlns:o="urn:schemas-microsoft-com:office:office" xmlns:r="http://schemas.openxmlformats.org/officeDocument/2006/relationships" xmlns:m="http://schemas.openxmlformats.org/officeDocument/2006/math" xmlns:v="urn:schemas-microsoft-com:vml" xmlns:wp="http://schemas.openxmlformats.org/drawingml/2006/wordprocessingDrawing" xmlns:w10="urn:schemas-microsoft-com:office:word" xmlns:w="http://schemas.openxmlformats.org/wordprocessingml/2006/main" xmlns:wne="http://schemas.microsoft.com/office/word/2006/wordml">
-  <w:p>
-    <w:pPr>
-      <w:pStyle w:val="Header"/>
-    </w:pPr>
-  </w:p>
-</w:hdr>
-</file>
-
 <file path=word/numbering.xml><?xml version="1.0" encoding="utf-8"?>
-<w:numbering xmlns:ve="http://schemas.openxmlformats.org/markup-compatibility/2006" xmlns:o="urn:schemas-microsoft-com:office:office" xmlns:r="http://schemas.openxmlformats.org/officeDocument/2006/relationships" xmlns:m="http://schemas.openxmlformats.org/officeDocument/2006/math" xmlns:v="urn:schemas-microsoft-com:vml" xmlns:wp="http://schemas.openxmlformats.org/drawingml/2006/wordprocessingDrawing" xmlns:w10="urn:schemas-microsoft-com:office:word" xmlns:w="http://schemas.openxmlformats.org/wordprocessingml/2006/main" xmlns:wne="http://schemas.microsoft.com/office/word/2006/wordml">
+<w:numbering xmlns:mo="http://schemas.microsoft.com/office/mac/office/2008/main" xmlns:ve="http://schemas.openxmlformats.org/markup-compatibility/2006" xmlns:mv="urn:schemas-microsoft-com:mac:vml" xmlns:o="urn:schemas-microsoft-com:office:office" xmlns:r="http://schemas.openxmlformats.org/officeDocument/2006/relationships" xmlns:m="http://schemas.openxmlformats.org/officeDocument/2006/math" xmlns:v="urn:schemas-microsoft-com:vml" xmlns:wp="http://schemas.openxmlformats.org/drawingml/2006/wordprocessingDrawing" xmlns:w10="urn:schemas-microsoft-com:office:word" xmlns:w="http://schemas.openxmlformats.org/wordprocessingml/2006/main" xmlns:wne="http://schemas.microsoft.com/office/word/2006/wordml">
   <w:abstractNum w:abstractNumId="0">
     <w:nsid w:val="00000004"/>
     <w:multiLevelType w:val="hybridMultilevel"/>
@@ -1373,7 +1576,7 @@
     </w:rPrDefault>
     <w:pPrDefault/>
   </w:docDefaults>
-  <w:latentStyles w:defLockedState="0" w:defUIPriority="0" w:defSemiHidden="0" w:defUnhideWhenUsed="0" w:defQFormat="0" w:count="267">
+  <w:latentStyles w:defLockedState="0" w:defUIPriority="0" w:defSemiHidden="0" w:defUnhideWhenUsed="0" w:defQFormat="0" w:count="276">
     <w:lsdException w:name="Normal" w:qFormat="1"/>
     <w:lsdException w:name="heading 1" w:qFormat="1"/>
     <w:lsdException w:name="heading 2" w:semiHidden="1" w:unhideWhenUsed="1" w:qFormat="1"/>
@@ -1504,6 +1707,7 @@
   <w:style w:type="paragraph" w:default="1" w:styleId="Normal">
     <w:name w:val="Normal"/>
     <w:qFormat/>
+    <w:rsid w:val="006833CF"/>
     <w:rPr>
       <w:sz w:val="24"/>
       <w:szCs w:val="24"/>
@@ -1512,10 +1716,13 @@
   <w:style w:type="character" w:default="1" w:styleId="DefaultParagraphFont">
     <w:name w:val="Default Paragraph Font"/>
     <w:semiHidden/>
+    <w:unhideWhenUsed/>
   </w:style>
   <w:style w:type="table" w:default="1" w:styleId="TableNormal">
     <w:name w:val="Normal Table"/>
     <w:semiHidden/>
+    <w:unhideWhenUsed/>
+    <w:qFormat/>
     <w:tblPr>
       <w:tblInd w:w="0" w:type="dxa"/>
       <w:tblCellMar>
@@ -1529,6 +1736,7 @@
   <w:style w:type="numbering" w:default="1" w:styleId="NoList">
     <w:name w:val="No List"/>
     <w:semiHidden/>
+    <w:unhideWhenUsed/>
   </w:style>
   <w:style w:type="paragraph" w:styleId="Footer">
     <w:name w:val="footer"/>
@@ -1605,6 +1813,15 @@
     <w:rPr>
       <w:shd w:val="solid" w:color="FFFFFF" w:fill="auto"/>
       <w:lang w:val="ru-RU" w:eastAsia="ru-RU"/>
+    </w:rPr>
+  </w:style>
+  <w:style w:type="character" w:styleId="FollowedHyperlink">
+    <w:name w:val="FollowedHyperlink"/>
+    <w:basedOn w:val="DefaultParagraphFont"/>
+    <w:rsid w:val="00AE713C"/>
+    <w:rPr>
+      <w:color w:val="800080" w:themeColor="followedHyperlink"/>
+      <w:u w:val="single"/>
     </w:rPr>
   </w:style>
 </w:styles>

</xml_diff>